<commit_message>
Fixing mistakes in the answers.
</commit_message>
<xml_diff>
--- a/Exercises/Understanding probability.docx
+++ b/Exercises/Understanding probability.docx
@@ -1,6 +1,6 @@
 
 <file path=word/document.xml><?xml version="1.0" encoding="utf-8"?>
-<w:document xmlns:wpc="http://schemas.microsoft.com/office/word/2010/wordprocessingCanvas" xmlns:cx="http://schemas.microsoft.com/office/drawing/2014/chartex" xmlns:cx1="http://schemas.microsoft.com/office/drawing/2015/9/8/chartex" xmlns:cx2="http://schemas.microsoft.com/office/drawing/2015/10/21/chartex" xmlns:mc="http://schemas.openxmlformats.org/markup-compatibility/2006" xmlns:o="urn:schemas-microsoft-com:office:office" xmlns:r="http://schemas.openxmlformats.org/officeDocument/2006/relationships" xmlns:m="http://schemas.openxmlformats.org/officeDocument/2006/math" xmlns:v="urn:schemas-microsoft-com:vml" xmlns:wp14="http://schemas.microsoft.com/office/word/2010/wordprocessingDrawing" xmlns:wp="http://schemas.openxmlformats.org/drawingml/2006/wordprocessingDrawing" xmlns:w10="urn:schemas-microsoft-com:office:word" xmlns:w="http://schemas.openxmlformats.org/wordprocessingml/2006/main" xmlns:w14="http://schemas.microsoft.com/office/word/2010/wordml" xmlns:w15="http://schemas.microsoft.com/office/word/2012/wordml" xmlns:w16se="http://schemas.microsoft.com/office/word/2015/wordml/symex" xmlns:wpg="http://schemas.microsoft.com/office/word/2010/wordprocessingGroup" xmlns:wpi="http://schemas.microsoft.com/office/word/2010/wordprocessingInk" xmlns:wne="http://schemas.microsoft.com/office/word/2006/wordml" xmlns:wps="http://schemas.microsoft.com/office/word/2010/wordprocessingShape" mc:Ignorable="w14 w15 w16se wp14">
+<w:document xmlns:wpc="http://schemas.microsoft.com/office/word/2010/wordprocessingCanvas" xmlns:mo="http://schemas.microsoft.com/office/mac/office/2008/main" xmlns:mc="http://schemas.openxmlformats.org/markup-compatibility/2006" xmlns:mv="urn:schemas-microsoft-com:mac:vml" xmlns:o="urn:schemas-microsoft-com:office:office" xmlns:r="http://schemas.openxmlformats.org/officeDocument/2006/relationships" xmlns:m="http://schemas.openxmlformats.org/officeDocument/2006/math" xmlns:v="urn:schemas-microsoft-com:vml" xmlns:wp14="http://schemas.microsoft.com/office/word/2010/wordprocessingDrawing" xmlns:wp="http://schemas.openxmlformats.org/drawingml/2006/wordprocessingDrawing" xmlns:w10="urn:schemas-microsoft-com:office:word" xmlns:w="http://schemas.openxmlformats.org/wordprocessingml/2006/main" xmlns:w14="http://schemas.microsoft.com/office/word/2010/wordml" xmlns:w15="http://schemas.microsoft.com/office/word/2012/wordml" xmlns:wpg="http://schemas.microsoft.com/office/word/2010/wordprocessingGroup" xmlns:wpi="http://schemas.microsoft.com/office/word/2010/wordprocessingInk" xmlns:wne="http://schemas.microsoft.com/office/word/2006/wordml" xmlns:wps="http://schemas.microsoft.com/office/word/2010/wordprocessingShape" mc:Ignorable="w14 w15 wp14">
   <w:body>
     <w:p>
       <w:pPr>
@@ -24,8 +24,11 @@
     </w:p>
     <w:p>
       <w:r>
+        <w:rPr>
+          <w:noProof/>
+        </w:rPr>
         <w:drawing>
-          <wp:inline distT="0" distB="0" distL="0" distR="0" wp14:anchorId="336041AC" wp14:editId="08577A20">
+          <wp:inline distT="0" distB="0" distL="0" distR="0" wp14:anchorId="4D83CDF3" wp14:editId="5480C98E">
             <wp:extent cx="3990975" cy="1143000"/>
             <wp:effectExtent l="0" t="0" r="9525" b="0"/>
             <wp:docPr id="1" name="Picture 1"/>
@@ -82,8 +85,11 @@
     </w:p>
     <w:p>
       <w:r>
+        <w:rPr>
+          <w:noProof/>
+        </w:rPr>
         <w:drawing>
-          <wp:inline distT="0" distB="0" distL="0" distR="0" wp14:anchorId="5140E997" wp14:editId="424E2457">
+          <wp:inline distT="0" distB="0" distL="0" distR="0" wp14:anchorId="6BC1241A" wp14:editId="6B92D947">
             <wp:extent cx="3990975" cy="1143000"/>
             <wp:effectExtent l="0" t="0" r="9525" b="0"/>
             <wp:docPr id="2" name="Picture 2"/>
@@ -165,13 +171,7 @@
               <w:rPr>
                 <w:rFonts w:ascii="Cambria Math" w:hAnsi="Cambria Math"/>
               </w:rPr>
-              <m:t>Number of</m:t>
-            </m:r>
-            <m:r>
-              <w:rPr>
-                <w:rFonts w:ascii="Cambria Math" w:hAnsi="Cambria Math"/>
-              </w:rPr>
-              <m:t xml:space="preserve"> "right"</m:t>
+              <m:t>Number of "right"</m:t>
             </m:r>
             <m:r>
               <m:rPr>
@@ -219,13 +219,7 @@
         <w:pStyle w:val="Heading2"/>
       </w:pPr>
       <w:r>
-        <w:t>Q</w:t>
-      </w:r>
-      <w:r>
-        <w:t>4</w:t>
-      </w:r>
-      <w:r>
-        <w:t xml:space="preserve">. What </w:t>
+        <w:t xml:space="preserve">Q4. What </w:t>
       </w:r>
       <w:r>
         <w:t xml:space="preserve">is the probability of rolling at LEAST a 2 </w:t>
@@ -246,19 +240,7 @@
         <w:pStyle w:val="Heading2"/>
       </w:pPr>
       <w:r>
-        <w:t>Q</w:t>
-      </w:r>
-      <w:r>
-        <w:t>5</w:t>
-      </w:r>
-      <w:r>
-        <w:t xml:space="preserve">. What is the probability of rolling a value less than </w:t>
-      </w:r>
-      <w:r>
-        <w:t>5</w:t>
-      </w:r>
-      <w:r>
-        <w:t xml:space="preserve"> on a standard six side dice?</w:t>
+        <w:t>Q5. What is the probability of rolling a value less than 5 on a standard six side dice?</w:t>
       </w:r>
     </w:p>
     <w:p/>
@@ -271,8 +253,6 @@
       <w:pPr>
         <w:pStyle w:val="Heading2"/>
       </w:pPr>
-      <w:bookmarkStart w:id="0" w:name="_GoBack"/>
-      <w:bookmarkEnd w:id="0"/>
       <w:r>
         <w:br w:type="column"/>
       </w:r>
@@ -284,10 +264,7 @@
         <w:t>6</w:t>
       </w:r>
       <w:r>
-        <w:t xml:space="preserve">. </w:t>
-      </w:r>
-      <w:r>
-        <w:t xml:space="preserve">How many possible outcomes are there for rolling </w:t>
+        <w:t xml:space="preserve">. How many possible outcomes are there for rolling </w:t>
       </w:r>
       <w:r>
         <w:t>two</w:t>
@@ -299,10 +276,7 @@
         <w:t>fair</w:t>
       </w:r>
       <w:r>
-        <w:t xml:space="preserve"> six sided dice</w:t>
-      </w:r>
-      <w:r>
-        <w:t>?</w:t>
+        <w:t xml:space="preserve"> six sided dice?</w:t>
       </w:r>
     </w:p>
     <w:p>
@@ -319,7 +293,7 @@
           <w:noProof/>
         </w:rPr>
         <w:drawing>
-          <wp:inline distT="0" distB="0" distL="0" distR="0" wp14:anchorId="0C5820B3" wp14:editId="2BEB1C77">
+          <wp:inline distT="0" distB="0" distL="0" distR="0" wp14:anchorId="7BA65EEB" wp14:editId="38944D64">
             <wp:extent cx="4134427" cy="2124371"/>
             <wp:effectExtent l="0" t="0" r="0" b="9525"/>
             <wp:docPr id="3" name="Picture 3"/>
@@ -384,7 +358,10 @@
     </w:p>
     <w:p>
       <w:r>
-        <w:t>Tip: circle all of the pair of dice rolls that sum to 2,3,4 or 5.</w:t>
+        <w:t>Tip: circle all of the pair of dice rolls that sum to 2,3,4 or 5</w:t>
+      </w:r>
+      <w:r>
+        <w:t xml:space="preserve"> (I’ve done it for you)</w:t>
       </w:r>
     </w:p>
     <w:p>
@@ -392,8 +369,328 @@
         <w:rPr>
           <w:noProof/>
         </w:rPr>
+        <mc:AlternateContent>
+          <mc:Choice Requires="wps">
+            <w:drawing>
+              <wp:anchor distT="0" distB="0" distL="114300" distR="114300" simplePos="0" relativeHeight="251660288" behindDoc="0" locked="0" layoutInCell="1" allowOverlap="1" wp14:anchorId="04C09F00" wp14:editId="6871F12A">
+                <wp:simplePos x="0" y="0"/>
+                <wp:positionH relativeFrom="column">
+                  <wp:posOffset>50800</wp:posOffset>
+                </wp:positionH>
+                <wp:positionV relativeFrom="page">
+                  <wp:posOffset>5029200</wp:posOffset>
+                </wp:positionV>
+                <wp:extent cx="686435" cy="1374140"/>
+                <wp:effectExtent l="0" t="0" r="24765" b="22860"/>
+                <wp:wrapNone/>
+                <wp:docPr id="6" name="Frame 6"/>
+                <wp:cNvGraphicFramePr/>
+                <a:graphic xmlns:a="http://schemas.openxmlformats.org/drawingml/2006/main">
+                  <a:graphicData uri="http://schemas.microsoft.com/office/word/2010/wordprocessingShape">
+                    <wps:wsp>
+                      <wps:cNvSpPr/>
+                      <wps:spPr>
+                        <a:xfrm>
+                          <a:off x="0" y="0"/>
+                          <a:ext cx="686435" cy="1374140"/>
+                        </a:xfrm>
+                        <a:prstGeom prst="frame">
+                          <a:avLst>
+                            <a:gd name="adj1" fmla="val 6151"/>
+                          </a:avLst>
+                        </a:prstGeom>
+                      </wps:spPr>
+                      <wps:style>
+                        <a:lnRef idx="2">
+                          <a:schemeClr val="accent1">
+                            <a:shade val="50000"/>
+                          </a:schemeClr>
+                        </a:lnRef>
+                        <a:fillRef idx="1">
+                          <a:schemeClr val="accent1"/>
+                        </a:fillRef>
+                        <a:effectRef idx="0">
+                          <a:schemeClr val="accent1"/>
+                        </a:effectRef>
+                        <a:fontRef idx="minor">
+                          <a:schemeClr val="lt1"/>
+                        </a:fontRef>
+                      </wps:style>
+                      <wps:bodyPr rot="0" spcFirstLastPara="0" vertOverflow="overflow" horzOverflow="overflow" vert="horz" wrap="square" lIns="91440" tIns="45720" rIns="91440" bIns="45720" numCol="1" spcCol="0" rtlCol="0" fromWordArt="0" anchor="ctr" anchorCtr="0" forceAA="0" compatLnSpc="1">
+                        <a:prstTxWarp prst="textNoShape">
+                          <a:avLst/>
+                        </a:prstTxWarp>
+                        <a:noAutofit/>
+                      </wps:bodyPr>
+                    </wps:wsp>
+                  </a:graphicData>
+                </a:graphic>
+                <wp14:sizeRelH relativeFrom="margin">
+                  <wp14:pctWidth>0</wp14:pctWidth>
+                </wp14:sizeRelH>
+                <wp14:sizeRelV relativeFrom="margin">
+                  <wp14:pctHeight>0</wp14:pctHeight>
+                </wp14:sizeRelV>
+              </wp:anchor>
+            </w:drawing>
+          </mc:Choice>
+          <mc:Fallback>
+            <w:pict>
+              <v:shape w14:anchorId="1E20277D" id="Frame 6" o:spid="_x0000_s1026" style="position:absolute;margin-left:4pt;margin-top:396pt;width:54.05pt;height:108.2pt;z-index:251660288;visibility:visible;mso-wrap-style:square;mso-width-percent:0;mso-height-percent:0;mso-wrap-distance-left:9pt;mso-wrap-distance-top:0;mso-wrap-distance-right:9pt;mso-wrap-distance-bottom:0;mso-position-horizontal:absolute;mso-position-horizontal-relative:text;mso-position-vertical:absolute;mso-position-vertical-relative:page;mso-width-percent:0;mso-height-percent:0;mso-width-relative:margin;mso-height-relative:margin;v-text-anchor:middle" coordsize="686435,1374140" o:gfxdata="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" path="m0,0l686435,,686435,1374140,,1374140,,0xm42223,42223l42223,1331917,644212,1331917,644212,42223,42223,42223xe" fillcolor="#5b9bd5 [3204]" strokecolor="#1f4d78 [1604]" strokeweight="1pt">
+                <v:stroke joinstyle="miter"/>
+                <v:path arrowok="t" o:connecttype="custom" o:connectlocs="0,0;686435,0;686435,1374140;0,1374140;0,0;42223,42223;42223,1331917;644212,1331917;644212,42223;42223,42223" o:connectangles="0,0,0,0,0,0,0,0,0,0"/>
+                <w10:wrap anchory="page"/>
+              </v:shape>
+            </w:pict>
+          </mc:Fallback>
+        </mc:AlternateContent>
+      </w:r>
+      <w:r>
+        <w:rPr>
+          <w:noProof/>
+        </w:rPr>
+        <mc:AlternateContent>
+          <mc:Choice Requires="wps">
+            <w:drawing>
+              <wp:anchor distT="0" distB="0" distL="114300" distR="114300" simplePos="0" relativeHeight="251662336" behindDoc="0" locked="0" layoutInCell="1" allowOverlap="1" wp14:anchorId="2A76CCC8" wp14:editId="006DD5B0">
+                <wp:simplePos x="0" y="0"/>
+                <wp:positionH relativeFrom="column">
+                  <wp:posOffset>736600</wp:posOffset>
+                </wp:positionH>
+                <wp:positionV relativeFrom="page">
+                  <wp:posOffset>5029200</wp:posOffset>
+                </wp:positionV>
+                <wp:extent cx="686435" cy="1028700"/>
+                <wp:effectExtent l="0" t="0" r="24765" b="38100"/>
+                <wp:wrapNone/>
+                <wp:docPr id="7" name="Frame 7"/>
+                <wp:cNvGraphicFramePr/>
+                <a:graphic xmlns:a="http://schemas.openxmlformats.org/drawingml/2006/main">
+                  <a:graphicData uri="http://schemas.microsoft.com/office/word/2010/wordprocessingShape">
+                    <wps:wsp>
+                      <wps:cNvSpPr/>
+                      <wps:spPr>
+                        <a:xfrm>
+                          <a:off x="0" y="0"/>
+                          <a:ext cx="686435" cy="1028700"/>
+                        </a:xfrm>
+                        <a:prstGeom prst="frame">
+                          <a:avLst>
+                            <a:gd name="adj1" fmla="val 6151"/>
+                          </a:avLst>
+                        </a:prstGeom>
+                      </wps:spPr>
+                      <wps:style>
+                        <a:lnRef idx="2">
+                          <a:schemeClr val="accent1">
+                            <a:shade val="50000"/>
+                          </a:schemeClr>
+                        </a:lnRef>
+                        <a:fillRef idx="1">
+                          <a:schemeClr val="accent1"/>
+                        </a:fillRef>
+                        <a:effectRef idx="0">
+                          <a:schemeClr val="accent1"/>
+                        </a:effectRef>
+                        <a:fontRef idx="minor">
+                          <a:schemeClr val="lt1"/>
+                        </a:fontRef>
+                      </wps:style>
+                      <wps:bodyPr rot="0" spcFirstLastPara="0" vertOverflow="overflow" horzOverflow="overflow" vert="horz" wrap="square" lIns="91440" tIns="45720" rIns="91440" bIns="45720" numCol="1" spcCol="0" rtlCol="0" fromWordArt="0" anchor="ctr" anchorCtr="0" forceAA="0" compatLnSpc="1">
+                        <a:prstTxWarp prst="textNoShape">
+                          <a:avLst/>
+                        </a:prstTxWarp>
+                        <a:noAutofit/>
+                      </wps:bodyPr>
+                    </wps:wsp>
+                  </a:graphicData>
+                </a:graphic>
+                <wp14:sizeRelH relativeFrom="margin">
+                  <wp14:pctWidth>0</wp14:pctWidth>
+                </wp14:sizeRelH>
+                <wp14:sizeRelV relativeFrom="margin">
+                  <wp14:pctHeight>0</wp14:pctHeight>
+                </wp14:sizeRelV>
+              </wp:anchor>
+            </w:drawing>
+          </mc:Choice>
+          <mc:Fallback>
+            <w:pict>
+              <v:shape w14:anchorId="1160C8CA" id="Frame 7" o:spid="_x0000_s1026" style="position:absolute;margin-left:58pt;margin-top:396pt;width:54.05pt;height:81pt;z-index:251662336;visibility:visible;mso-wrap-style:square;mso-width-percent:0;mso-height-percent:0;mso-wrap-distance-left:9pt;mso-wrap-distance-top:0;mso-wrap-distance-right:9pt;mso-wrap-distance-bottom:0;mso-position-horizontal:absolute;mso-position-horizontal-relative:text;mso-position-vertical:absolute;mso-position-vertical-relative:page;mso-width-percent:0;mso-height-percent:0;mso-width-relative:margin;mso-height-relative:margin;v-text-anchor:middle" coordsize="686435,1028700" o:gfxdata="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" path="m0,0l686435,,686435,1028700,,1028700,,0xm42223,42223l42223,986477,644212,986477,644212,42223,42223,42223xe" fillcolor="#5b9bd5 [3204]" strokecolor="#1f4d78 [1604]" strokeweight="1pt">
+                <v:stroke joinstyle="miter"/>
+                <v:path arrowok="t" o:connecttype="custom" o:connectlocs="0,0;686435,0;686435,1028700;0,1028700;0,0;42223,42223;42223,986477;644212,986477;644212,42223;42223,42223" o:connectangles="0,0,0,0,0,0,0,0,0,0"/>
+                <w10:wrap anchory="page"/>
+              </v:shape>
+            </w:pict>
+          </mc:Fallback>
+        </mc:AlternateContent>
+      </w:r>
+      <w:r>
+        <w:rPr>
+          <w:noProof/>
+        </w:rPr>
+        <mc:AlternateContent>
+          <mc:Choice Requires="wps">
+            <w:drawing>
+              <wp:anchor distT="0" distB="0" distL="114300" distR="114300" simplePos="0" relativeHeight="251664384" behindDoc="0" locked="0" layoutInCell="1" allowOverlap="1" wp14:anchorId="4B347EC4" wp14:editId="37F0142C">
+                <wp:simplePos x="0" y="0"/>
+                <wp:positionH relativeFrom="column">
+                  <wp:posOffset>1422400</wp:posOffset>
+                </wp:positionH>
+                <wp:positionV relativeFrom="page">
+                  <wp:posOffset>5029200</wp:posOffset>
+                </wp:positionV>
+                <wp:extent cx="686435" cy="683260"/>
+                <wp:effectExtent l="0" t="0" r="24765" b="27940"/>
+                <wp:wrapNone/>
+                <wp:docPr id="8" name="Frame 8"/>
+                <wp:cNvGraphicFramePr/>
+                <a:graphic xmlns:a="http://schemas.openxmlformats.org/drawingml/2006/main">
+                  <a:graphicData uri="http://schemas.microsoft.com/office/word/2010/wordprocessingShape">
+                    <wps:wsp>
+                      <wps:cNvSpPr/>
+                      <wps:spPr>
+                        <a:xfrm>
+                          <a:off x="0" y="0"/>
+                          <a:ext cx="686435" cy="683260"/>
+                        </a:xfrm>
+                        <a:prstGeom prst="frame">
+                          <a:avLst>
+                            <a:gd name="adj1" fmla="val 6151"/>
+                          </a:avLst>
+                        </a:prstGeom>
+                      </wps:spPr>
+                      <wps:style>
+                        <a:lnRef idx="2">
+                          <a:schemeClr val="accent1">
+                            <a:shade val="50000"/>
+                          </a:schemeClr>
+                        </a:lnRef>
+                        <a:fillRef idx="1">
+                          <a:schemeClr val="accent1"/>
+                        </a:fillRef>
+                        <a:effectRef idx="0">
+                          <a:schemeClr val="accent1"/>
+                        </a:effectRef>
+                        <a:fontRef idx="minor">
+                          <a:schemeClr val="lt1"/>
+                        </a:fontRef>
+                      </wps:style>
+                      <wps:bodyPr rot="0" spcFirstLastPara="0" vertOverflow="overflow" horzOverflow="overflow" vert="horz" wrap="square" lIns="91440" tIns="45720" rIns="91440" bIns="45720" numCol="1" spcCol="0" rtlCol="0" fromWordArt="0" anchor="ctr" anchorCtr="0" forceAA="0" compatLnSpc="1">
+                        <a:prstTxWarp prst="textNoShape">
+                          <a:avLst/>
+                        </a:prstTxWarp>
+                        <a:noAutofit/>
+                      </wps:bodyPr>
+                    </wps:wsp>
+                  </a:graphicData>
+                </a:graphic>
+                <wp14:sizeRelH relativeFrom="margin">
+                  <wp14:pctWidth>0</wp14:pctWidth>
+                </wp14:sizeRelH>
+                <wp14:sizeRelV relativeFrom="margin">
+                  <wp14:pctHeight>0</wp14:pctHeight>
+                </wp14:sizeRelV>
+              </wp:anchor>
+            </w:drawing>
+          </mc:Choice>
+          <mc:Fallback>
+            <w:pict>
+              <v:shape w14:anchorId="3924F14B" id="Frame 8" o:spid="_x0000_s1026" style="position:absolute;margin-left:112pt;margin-top:396pt;width:54.05pt;height:53.8pt;z-index:251664384;visibility:visible;mso-wrap-style:square;mso-width-percent:0;mso-height-percent:0;mso-wrap-distance-left:9pt;mso-wrap-distance-top:0;mso-wrap-distance-right:9pt;mso-wrap-distance-bottom:0;mso-position-horizontal:absolute;mso-position-horizontal-relative:text;mso-position-vertical:absolute;mso-position-vertical-relative:page;mso-width-percent:0;mso-height-percent:0;mso-width-relative:margin;mso-height-relative:margin;v-text-anchor:middle" coordsize="686435,683260" o:gfxdata="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" path="m0,0l686435,,686435,683260,,683260,,0xm42027,42027l42027,641233,644408,641233,644408,42027,42027,42027xe" fillcolor="#5b9bd5 [3204]" strokecolor="#1f4d78 [1604]" strokeweight="1pt">
+                <v:stroke joinstyle="miter"/>
+                <v:path arrowok="t" o:connecttype="custom" o:connectlocs="0,0;686435,0;686435,683260;0,683260;0,0;42027,42027;42027,641233;644408,641233;644408,42027;42027,42027" o:connectangles="0,0,0,0,0,0,0,0,0,0"/>
+                <w10:wrap anchory="page"/>
+              </v:shape>
+            </w:pict>
+          </mc:Fallback>
+        </mc:AlternateContent>
+      </w:r>
+      <w:r>
+        <w:rPr>
+          <w:noProof/>
+        </w:rPr>
+        <mc:AlternateContent>
+          <mc:Choice Requires="wps">
+            <w:drawing>
+              <wp:anchor distT="0" distB="0" distL="114300" distR="114300" simplePos="0" relativeHeight="251666432" behindDoc="0" locked="0" layoutInCell="1" allowOverlap="1" wp14:anchorId="5C6FFF99" wp14:editId="01657821">
+                <wp:simplePos x="0" y="0"/>
+                <wp:positionH relativeFrom="column">
+                  <wp:posOffset>2108836</wp:posOffset>
+                </wp:positionH>
+                <wp:positionV relativeFrom="page">
+                  <wp:posOffset>5029200</wp:posOffset>
+                </wp:positionV>
+                <wp:extent cx="685800" cy="340360"/>
+                <wp:effectExtent l="0" t="0" r="25400" b="15240"/>
+                <wp:wrapNone/>
+                <wp:docPr id="9" name="Frame 9"/>
+                <wp:cNvGraphicFramePr/>
+                <a:graphic xmlns:a="http://schemas.openxmlformats.org/drawingml/2006/main">
+                  <a:graphicData uri="http://schemas.microsoft.com/office/word/2010/wordprocessingShape">
+                    <wps:wsp>
+                      <wps:cNvSpPr/>
+                      <wps:spPr>
+                        <a:xfrm>
+                          <a:off x="0" y="0"/>
+                          <a:ext cx="685800" cy="340360"/>
+                        </a:xfrm>
+                        <a:prstGeom prst="frame">
+                          <a:avLst>
+                            <a:gd name="adj1" fmla="val 6151"/>
+                          </a:avLst>
+                        </a:prstGeom>
+                      </wps:spPr>
+                      <wps:style>
+                        <a:lnRef idx="2">
+                          <a:schemeClr val="accent1">
+                            <a:shade val="50000"/>
+                          </a:schemeClr>
+                        </a:lnRef>
+                        <a:fillRef idx="1">
+                          <a:schemeClr val="accent1"/>
+                        </a:fillRef>
+                        <a:effectRef idx="0">
+                          <a:schemeClr val="accent1"/>
+                        </a:effectRef>
+                        <a:fontRef idx="minor">
+                          <a:schemeClr val="lt1"/>
+                        </a:fontRef>
+                      </wps:style>
+                      <wps:bodyPr rot="0" spcFirstLastPara="0" vertOverflow="overflow" horzOverflow="overflow" vert="horz" wrap="square" lIns="91440" tIns="45720" rIns="91440" bIns="45720" numCol="1" spcCol="0" rtlCol="0" fromWordArt="0" anchor="ctr" anchorCtr="0" forceAA="0" compatLnSpc="1">
+                        <a:prstTxWarp prst="textNoShape">
+                          <a:avLst/>
+                        </a:prstTxWarp>
+                        <a:noAutofit/>
+                      </wps:bodyPr>
+                    </wps:wsp>
+                  </a:graphicData>
+                </a:graphic>
+                <wp14:sizeRelH relativeFrom="margin">
+                  <wp14:pctWidth>0</wp14:pctWidth>
+                </wp14:sizeRelH>
+                <wp14:sizeRelV relativeFrom="margin">
+                  <wp14:pctHeight>0</wp14:pctHeight>
+                </wp14:sizeRelV>
+              </wp:anchor>
+            </w:drawing>
+          </mc:Choice>
+          <mc:Fallback>
+            <w:pict>
+              <v:shape w14:anchorId="2D32B8C9" id="Frame 9" o:spid="_x0000_s1026" style="position:absolute;margin-left:166.05pt;margin-top:396pt;width:54pt;height:26.8pt;z-index:251666432;visibility:visible;mso-wrap-style:square;mso-width-percent:0;mso-height-percent:0;mso-wrap-distance-left:9pt;mso-wrap-distance-top:0;mso-wrap-distance-right:9pt;mso-wrap-distance-bottom:0;mso-position-horizontal:absolute;mso-position-horizontal-relative:text;mso-position-vertical:absolute;mso-position-vertical-relative:page;mso-width-percent:0;mso-height-percent:0;mso-width-relative:margin;mso-height-relative:margin;v-text-anchor:middle" coordsize="685800,340360" o:gfxdata="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" path="m0,0l685800,,685800,340360,,340360,,0xm20936,20936l20936,319424,664864,319424,664864,20936,20936,20936xe" fillcolor="#5b9bd5 [3204]" strokecolor="#1f4d78 [1604]" strokeweight="1pt">
+                <v:stroke joinstyle="miter"/>
+                <v:path arrowok="t" o:connecttype="custom" o:connectlocs="0,0;685800,0;685800,340360;0,340360;0,0;20936,20936;20936,319424;664864,319424;664864,20936;20936,20936" o:connectangles="0,0,0,0,0,0,0,0,0,0"/>
+                <w10:wrap anchory="page"/>
+              </v:shape>
+            </w:pict>
+          </mc:Fallback>
+        </mc:AlternateContent>
+      </w:r>
+      <w:r>
+        <w:rPr>
+          <w:noProof/>
+        </w:rPr>
         <w:drawing>
-          <wp:inline distT="0" distB="0" distL="0" distR="0" wp14:anchorId="75AFC5DD" wp14:editId="734697CF">
+          <wp:inline distT="0" distB="0" distL="0" distR="0" wp14:anchorId="73FEEF77" wp14:editId="1635A870">
             <wp:extent cx="4134427" cy="2124371"/>
             <wp:effectExtent l="0" t="0" r="0" b="9525"/>
             <wp:docPr id="4" name="Picture 4"/>
@@ -434,6 +731,8 @@
           </wp:inline>
         </w:drawing>
       </w:r>
+      <w:bookmarkStart w:id="0" w:name="_GoBack"/>
+      <w:bookmarkEnd w:id="0"/>
     </w:p>
     <w:p/>
     <w:p>
@@ -456,355 +755,368 @@
         <w:t>8</w:t>
       </w:r>
       <w:r>
-        <w:t xml:space="preserve">. What is the probability of rolling a </w:t>
-      </w:r>
-      <w:r>
-        <w:t>combination of 6 or less?</w:t>
-      </w:r>
-    </w:p>
-    <w:p>
-      <m:oMath>
-        <m:r>
-          <w:rPr>
-            <w:rFonts w:ascii="Cambria Math" w:hAnsi="Cambria Math"/>
-            <w:i/>
-            <w:noProof/>
-          </w:rPr>
-          <mc:AlternateContent>
-            <mc:Choice Requires="wps">
-              <w:drawing>
-                <wp:anchor distT="45720" distB="45720" distL="114300" distR="114300" simplePos="0" relativeHeight="251659264" behindDoc="1" locked="0" layoutInCell="1" allowOverlap="1" wp14:anchorId="297AB370" wp14:editId="634289E8">
-                  <wp:simplePos x="0" y="0"/>
-                  <wp:positionH relativeFrom="margin">
-                    <wp:align>center</wp:align>
-                  </wp:positionH>
-                  <wp:positionV relativeFrom="page">
-                    <wp:posOffset>9296400</wp:posOffset>
-                  </wp:positionV>
-                  <wp:extent cx="6543675" cy="386080"/>
-                  <wp:effectExtent l="0" t="0" r="9525" b="0"/>
-                  <wp:wrapNone/>
-                  <wp:docPr id="217" name="Text Box 2"/>
-                  <wp:cNvGraphicFramePr>
-                    <a:graphicFrameLocks xmlns:a="http://schemas.openxmlformats.org/drawingml/2006/main"/>
-                  </wp:cNvGraphicFramePr>
-                  <a:graphic xmlns:a="http://schemas.openxmlformats.org/drawingml/2006/main">
-                    <a:graphicData uri="http://schemas.microsoft.com/office/word/2010/wordprocessingShape">
-                      <wps:wsp>
-                        <wps:cNvSpPr txBox="1">
-                          <a:spLocks noChangeArrowheads="1"/>
-                        </wps:cNvSpPr>
-                        <wps:spPr bwMode="auto">
-                          <a:xfrm rot="10800000">
-                            <a:off x="0" y="0"/>
-                            <a:ext cx="6543675" cy="386080"/>
-                          </a:xfrm>
-                          <a:prstGeom prst="rect">
-                            <a:avLst/>
-                          </a:prstGeom>
-                          <a:solidFill>
-                            <a:srgbClr val="FFFFFF"/>
-                          </a:solidFill>
-                          <a:ln w="9525">
-                            <a:noFill/>
-                            <a:miter lim="800000"/>
-                            <a:headEnd/>
-                            <a:tailEnd/>
-                          </a:ln>
-                        </wps:spPr>
-                        <wps:txbx>
-                          <w:txbxContent>
-                            <w:p>
-                              <w:pPr>
-                                <w:jc w:val="center"/>
-                                <w:rPr>
-                                  <w:sz w:val="20"/>
-                                </w:rPr>
-                              </w:pPr>
-                              <w:r>
-                                <w:rPr>
-                                  <w:sz w:val="20"/>
-                                </w:rPr>
-                                <w:t xml:space="preserve">Answers:      </w:t>
-                              </w:r>
-                              <w:r>
-                                <w:rPr>
-                                  <w:sz w:val="20"/>
-                                </w:rPr>
-                                <w:t xml:space="preserve">Q1: 6    </w:t>
-                              </w:r>
-                              <w:r>
-                                <w:rPr>
-                                  <w:sz w:val="20"/>
-                                </w:rPr>
-                                <w:t>Q2</w:t>
-                              </w:r>
-                              <w:r>
-                                <w:rPr>
-                                  <w:sz w:val="20"/>
-                                </w:rPr>
-                                <w:t>:</w:t>
-                              </w:r>
-                              <w:r>
-                                <w:rPr>
-                                  <w:sz w:val="20"/>
-                                </w:rPr>
-                                <w:t xml:space="preserve"> 3 </w:t>
-                              </w:r>
-                              <w:r>
-                                <w:rPr>
-                                  <w:sz w:val="20"/>
-                                </w:rPr>
-                                <w:t xml:space="preserve">  </w:t>
-                              </w:r>
-                              <w:r>
-                                <w:rPr>
-                                  <w:sz w:val="20"/>
-                                </w:rPr>
-                                <w:t xml:space="preserve">  Q3</w:t>
-                              </w:r>
-                              <w:r>
-                                <w:rPr>
-                                  <w:sz w:val="20"/>
-                                </w:rPr>
-                                <w:t>:</w:t>
-                              </w:r>
-                              <w:r>
-                                <w:rPr>
-                                  <w:sz w:val="20"/>
-                                </w:rPr>
-                                <w:t xml:space="preserve"> </w:t>
-                              </w:r>
-                              <w:r>
-                                <w:rPr>
-                                  <w:sz w:val="20"/>
-                                </w:rPr>
-                                <w:t xml:space="preserve">3/6 = </w:t>
-                              </w:r>
-                              <w:r>
-                                <w:rPr>
-                                  <w:sz w:val="20"/>
-                                </w:rPr>
-                                <w:t>0.5</w:t>
-                              </w:r>
-                              <w:r>
-                                <w:rPr>
-                                  <w:sz w:val="20"/>
-                                </w:rPr>
-                                <w:t xml:space="preserve">  </w:t>
-                              </w:r>
-                              <w:r>
-                                <w:rPr>
-                                  <w:sz w:val="20"/>
-                                </w:rPr>
-                                <w:t xml:space="preserve">  </w:t>
-                              </w:r>
-                              <w:r>
-                                <w:rPr>
-                                  <w:sz w:val="20"/>
-                                </w:rPr>
-                                <w:t xml:space="preserve">Q4: 2/6 = 0.33    </w:t>
-                              </w:r>
-                              <w:r>
-                                <w:rPr>
-                                  <w:sz w:val="20"/>
-                                </w:rPr>
-                                <w:t>Q</w:t>
-                              </w:r>
-                              <w:r>
-                                <w:rPr>
-                                  <w:sz w:val="20"/>
-                                </w:rPr>
-                                <w:t>5:</w:t>
-                              </w:r>
-                              <w:r>
-                                <w:rPr>
-                                  <w:sz w:val="20"/>
-                                </w:rPr>
-                                <w:t xml:space="preserve"> </w:t>
-                              </w:r>
-                              <w:r>
-                                <w:rPr>
-                                  <w:sz w:val="20"/>
-                                </w:rPr>
-                                <w:t xml:space="preserve">4/6 = </w:t>
-                              </w:r>
-                              <w:r>
-                                <w:rPr>
-                                  <w:sz w:val="20"/>
-                                </w:rPr>
-                                <w:t>0.</w:t>
-                              </w:r>
-                              <w:r>
-                                <w:rPr>
-                                  <w:sz w:val="20"/>
-                                </w:rPr>
-                                <w:t>67     Q6: 36     Q7: 10     Q8: 10/36 = 0.278</w:t>
-                              </w:r>
-                            </w:p>
-                          </w:txbxContent>
-                        </wps:txbx>
-                        <wps:bodyPr rot="0" vert="horz" wrap="square" lIns="91440" tIns="45720" rIns="91440" bIns="45720" anchor="t" anchorCtr="0">
-                          <a:spAutoFit/>
-                        </wps:bodyPr>
-                      </wps:wsp>
-                    </a:graphicData>
-                  </a:graphic>
-                  <wp14:sizeRelH relativeFrom="margin">
-                    <wp14:pctWidth>0</wp14:pctWidth>
-                  </wp14:sizeRelH>
-                  <wp14:sizeRelV relativeFrom="margin">
-                    <wp14:pctHeight>0</wp14:pctHeight>
-                  </wp14:sizeRelV>
-                </wp:anchor>
-              </w:drawing>
-            </mc:Choice>
-            <mc:Fallback>
-              <w:pict>
-                <v:shapetype w14:anchorId="297AB370" id="_x0000_t202" coordsize="21600,21600" o:spt="202" path="m,l,21600r21600,l21600,xe">
-                  <v:stroke joinstyle="miter"/>
-                  <v:path gradientshapeok="t" o:connecttype="rect"/>
-                </v:shapetype>
-                <v:shape id="Text Box 2" o:spid="_x0000_s1026" type="#_x0000_t202" style="position:absolute;margin-left:0;margin-top:732pt;width:515.25pt;height:30.4pt;rotation:180;z-index:-251657216;visibility:visible;mso-wrap-style:square;mso-width-percent:0;mso-height-percent:0;mso-wrap-distance-left:9pt;mso-wrap-distance-top:3.6pt;mso-wrap-distance-right:9pt;mso-wrap-distance-bottom:3.6pt;mso-position-horizontal:center;mso-position-horizontal-relative:margin;mso-position-vertical:absolute;mso-position-vertical-relative:page;mso-width-percent:0;mso-height-percent:0;mso-width-relative:margin;mso-height-relative:margin;v-text-anchor:top" o:gfxdata="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" stroked="f">
-                  <v:textbox style="mso-fit-shape-to-text:t">
-                    <w:txbxContent>
-                      <w:p>
-                        <w:pPr>
-                          <w:jc w:val="center"/>
-                          <w:rPr>
-                            <w:sz w:val="20"/>
-                          </w:rPr>
-                        </w:pPr>
-                        <w:r>
-                          <w:rPr>
-                            <w:sz w:val="20"/>
-                          </w:rPr>
-                          <w:t xml:space="preserve">Answers:      </w:t>
-                        </w:r>
-                        <w:r>
-                          <w:rPr>
-                            <w:sz w:val="20"/>
-                          </w:rPr>
-                          <w:t xml:space="preserve">Q1: 6    </w:t>
-                        </w:r>
-                        <w:r>
-                          <w:rPr>
-                            <w:sz w:val="20"/>
-                          </w:rPr>
-                          <w:t>Q2</w:t>
-                        </w:r>
-                        <w:r>
-                          <w:rPr>
-                            <w:sz w:val="20"/>
-                          </w:rPr>
-                          <w:t>:</w:t>
-                        </w:r>
-                        <w:r>
-                          <w:rPr>
-                            <w:sz w:val="20"/>
-                          </w:rPr>
-                          <w:t xml:space="preserve"> 3 </w:t>
-                        </w:r>
-                        <w:r>
-                          <w:rPr>
-                            <w:sz w:val="20"/>
-                          </w:rPr>
-                          <w:t xml:space="preserve">  </w:t>
-                        </w:r>
-                        <w:r>
-                          <w:rPr>
-                            <w:sz w:val="20"/>
-                          </w:rPr>
-                          <w:t xml:space="preserve">  Q3</w:t>
-                        </w:r>
-                        <w:r>
-                          <w:rPr>
-                            <w:sz w:val="20"/>
-                          </w:rPr>
-                          <w:t>:</w:t>
-                        </w:r>
-                        <w:r>
-                          <w:rPr>
-                            <w:sz w:val="20"/>
-                          </w:rPr>
-                          <w:t xml:space="preserve"> </w:t>
-                        </w:r>
-                        <w:r>
-                          <w:rPr>
-                            <w:sz w:val="20"/>
-                          </w:rPr>
-                          <w:t xml:space="preserve">3/6 = </w:t>
-                        </w:r>
-                        <w:r>
-                          <w:rPr>
-                            <w:sz w:val="20"/>
-                          </w:rPr>
-                          <w:t>0.5</w:t>
-                        </w:r>
-                        <w:r>
-                          <w:rPr>
-                            <w:sz w:val="20"/>
-                          </w:rPr>
-                          <w:t xml:space="preserve">  </w:t>
-                        </w:r>
-                        <w:r>
-                          <w:rPr>
-                            <w:sz w:val="20"/>
-                          </w:rPr>
-                          <w:t xml:space="preserve">  </w:t>
-                        </w:r>
-                        <w:r>
-                          <w:rPr>
-                            <w:sz w:val="20"/>
-                          </w:rPr>
-                          <w:t xml:space="preserve">Q4: 2/6 = 0.33    </w:t>
-                        </w:r>
-                        <w:r>
-                          <w:rPr>
-                            <w:sz w:val="20"/>
-                          </w:rPr>
-                          <w:t>Q</w:t>
-                        </w:r>
-                        <w:r>
-                          <w:rPr>
-                            <w:sz w:val="20"/>
-                          </w:rPr>
-                          <w:t>5:</w:t>
-                        </w:r>
-                        <w:r>
-                          <w:rPr>
-                            <w:sz w:val="20"/>
-                          </w:rPr>
-                          <w:t xml:space="preserve"> </w:t>
-                        </w:r>
-                        <w:r>
-                          <w:rPr>
-                            <w:sz w:val="20"/>
-                          </w:rPr>
-                          <w:t xml:space="preserve">4/6 = </w:t>
-                        </w:r>
-                        <w:r>
-                          <w:rPr>
-                            <w:sz w:val="20"/>
-                          </w:rPr>
-                          <w:t>0.</w:t>
-                        </w:r>
-                        <w:r>
-                          <w:rPr>
-                            <w:sz w:val="20"/>
-                          </w:rPr>
-                          <w:t>67     Q6: 36     Q7: 10     Q8: 10/36 = 0.278</w:t>
-                        </w:r>
-                      </w:p>
-                    </w:txbxContent>
-                  </v:textbox>
-                  <w10:wrap anchorx="margin" anchory="page"/>
-                </v:shape>
-              </w:pict>
-            </mc:Fallback>
-          </mc:AlternateContent>
-        </m:r>
-      </m:oMath>
+        <w:t xml:space="preserve">. What is the probability of rolling a combination of </w:t>
+      </w:r>
+      <w:r>
+        <w:t>less than 6</w:t>
+      </w:r>
+      <w:r>
+        <w:t>?</w:t>
+      </w:r>
+    </w:p>
+    <w:p>
+      <w:r>
+        <w:rPr>
+          <w:rFonts w:ascii="Cambria Math" w:hAnsi="Cambria Math"/>
+          <w:i/>
+          <w:noProof/>
+        </w:rPr>
+        <mc:AlternateContent>
+          <mc:Choice Requires="wps">
+            <w:drawing>
+              <wp:anchor distT="45720" distB="45720" distL="114300" distR="114300" simplePos="0" relativeHeight="251659264" behindDoc="1" locked="0" layoutInCell="1" allowOverlap="1" wp14:anchorId="238B7C13" wp14:editId="39239EE6">
+                <wp:simplePos x="0" y="0"/>
+                <wp:positionH relativeFrom="margin">
+                  <wp:align>center</wp:align>
+                </wp:positionH>
+                <wp:positionV relativeFrom="page">
+                  <wp:posOffset>9296400</wp:posOffset>
+                </wp:positionV>
+                <wp:extent cx="6543675" cy="368935"/>
+                <wp:effectExtent l="0" t="0" r="9525" b="12065"/>
+                <wp:wrapNone/>
+                <wp:docPr id="217" name="Text Box 2"/>
+                <wp:cNvGraphicFramePr>
+                  <a:graphicFrameLocks xmlns:a="http://schemas.openxmlformats.org/drawingml/2006/main"/>
+                </wp:cNvGraphicFramePr>
+                <a:graphic xmlns:a="http://schemas.openxmlformats.org/drawingml/2006/main">
+                  <a:graphicData uri="http://schemas.microsoft.com/office/word/2010/wordprocessingShape">
+                    <wps:wsp>
+                      <wps:cNvSpPr txBox="1">
+                        <a:spLocks noChangeArrowheads="1"/>
+                      </wps:cNvSpPr>
+                      <wps:spPr bwMode="auto">
+                        <a:xfrm rot="10800000">
+                          <a:off x="0" y="0"/>
+                          <a:ext cx="6543675" cy="368935"/>
+                        </a:xfrm>
+                        <a:prstGeom prst="rect">
+                          <a:avLst/>
+                        </a:prstGeom>
+                        <a:solidFill>
+                          <a:srgbClr val="FFFFFF"/>
+                        </a:solidFill>
+                        <a:ln w="9525">
+                          <a:noFill/>
+                          <a:miter lim="800000"/>
+                          <a:headEnd/>
+                          <a:tailEnd/>
+                        </a:ln>
+                      </wps:spPr>
+                      <wps:txbx>
+                        <w:txbxContent>
+                          <w:p>
+                            <w:pPr>
+                              <w:jc w:val="center"/>
+                              <w:rPr>
+                                <w:sz w:val="20"/>
+                              </w:rPr>
+                            </w:pPr>
+                            <w:r>
+                              <w:rPr>
+                                <w:sz w:val="20"/>
+                              </w:rPr>
+                              <w:t xml:space="preserve">Answers:      </w:t>
+                            </w:r>
+                            <w:r>
+                              <w:rPr>
+                                <w:sz w:val="20"/>
+                              </w:rPr>
+                              <w:t xml:space="preserve">Q1: 6    </w:t>
+                            </w:r>
+                            <w:r>
+                              <w:rPr>
+                                <w:sz w:val="20"/>
+                              </w:rPr>
+                              <w:t>Q2</w:t>
+                            </w:r>
+                            <w:r>
+                              <w:rPr>
+                                <w:sz w:val="20"/>
+                              </w:rPr>
+                              <w:t>:</w:t>
+                            </w:r>
+                            <w:r>
+                              <w:rPr>
+                                <w:sz w:val="20"/>
+                              </w:rPr>
+                              <w:t xml:space="preserve"> 3 </w:t>
+                            </w:r>
+                            <w:r>
+                              <w:rPr>
+                                <w:sz w:val="20"/>
+                              </w:rPr>
+                              <w:t xml:space="preserve">  </w:t>
+                            </w:r>
+                            <w:r>
+                              <w:rPr>
+                                <w:sz w:val="20"/>
+                              </w:rPr>
+                              <w:t xml:space="preserve">  Q3</w:t>
+                            </w:r>
+                            <w:r>
+                              <w:rPr>
+                                <w:sz w:val="20"/>
+                              </w:rPr>
+                              <w:t>:</w:t>
+                            </w:r>
+                            <w:r>
+                              <w:rPr>
+                                <w:sz w:val="20"/>
+                              </w:rPr>
+                              <w:t xml:space="preserve"> </w:t>
+                            </w:r>
+                            <w:r>
+                              <w:rPr>
+                                <w:sz w:val="20"/>
+                              </w:rPr>
+                              <w:t xml:space="preserve">3/6 = </w:t>
+                            </w:r>
+                            <w:r>
+                              <w:rPr>
+                                <w:sz w:val="20"/>
+                              </w:rPr>
+                              <w:t>0.5</w:t>
+                            </w:r>
+                            <w:r>
+                              <w:rPr>
+                                <w:sz w:val="20"/>
+                              </w:rPr>
+                              <w:t xml:space="preserve">  </w:t>
+                            </w:r>
+                            <w:r>
+                              <w:rPr>
+                                <w:sz w:val="20"/>
+                              </w:rPr>
+                              <w:t xml:space="preserve">  </w:t>
+                            </w:r>
+                            <w:r>
+                              <w:rPr>
+                                <w:sz w:val="20"/>
+                              </w:rPr>
+                              <w:t>Q4: 5/6 = 0.8</w:t>
+                            </w:r>
+                            <w:r>
+                              <w:rPr>
+                                <w:sz w:val="20"/>
+                              </w:rPr>
+                              <w:t xml:space="preserve">3    </w:t>
+                            </w:r>
+                            <w:r>
+                              <w:rPr>
+                                <w:sz w:val="20"/>
+                              </w:rPr>
+                              <w:t>Q</w:t>
+                            </w:r>
+                            <w:r>
+                              <w:rPr>
+                                <w:sz w:val="20"/>
+                              </w:rPr>
+                              <w:t>5:</w:t>
+                            </w:r>
+                            <w:r>
+                              <w:rPr>
+                                <w:sz w:val="20"/>
+                              </w:rPr>
+                              <w:t xml:space="preserve"> </w:t>
+                            </w:r>
+                            <w:r>
+                              <w:rPr>
+                                <w:sz w:val="20"/>
+                              </w:rPr>
+                              <w:t xml:space="preserve">4/6 = </w:t>
+                            </w:r>
+                            <w:r>
+                              <w:rPr>
+                                <w:sz w:val="20"/>
+                              </w:rPr>
+                              <w:t>0.</w:t>
+                            </w:r>
+                            <w:r>
+                              <w:rPr>
+                                <w:sz w:val="20"/>
+                              </w:rPr>
+                              <w:t>67     Q6: 36     Q7: 10     Q8: 10/36 = 0.278</w:t>
+                            </w:r>
+                          </w:p>
+                        </w:txbxContent>
+                      </wps:txbx>
+                      <wps:bodyPr rot="0" vert="horz" wrap="square" lIns="91440" tIns="45720" rIns="91440" bIns="45720" anchor="t" anchorCtr="0">
+                        <a:spAutoFit/>
+                      </wps:bodyPr>
+                    </wps:wsp>
+                  </a:graphicData>
+                </a:graphic>
+                <wp14:sizeRelH relativeFrom="margin">
+                  <wp14:pctWidth>0</wp14:pctWidth>
+                </wp14:sizeRelH>
+                <wp14:sizeRelV relativeFrom="margin">
+                  <wp14:pctHeight>0</wp14:pctHeight>
+                </wp14:sizeRelV>
+              </wp:anchor>
+            </w:drawing>
+          </mc:Choice>
+          <mc:Fallback>
+            <w:pict>
+              <v:shapetype w14:anchorId="238B7C13" id="_x0000_t202" coordsize="21600,21600" o:spt="202" path="m0,0l0,21600,21600,21600,21600,0xe">
+                <v:stroke joinstyle="miter"/>
+                <v:path gradientshapeok="t" o:connecttype="rect"/>
+              </v:shapetype>
+              <v:shape id="Text Box 2" o:spid="_x0000_s1026" type="#_x0000_t202" style="position:absolute;margin-left:0;margin-top:732pt;width:515.25pt;height:29.05pt;rotation:180;z-index:-251657216;visibility:visible;mso-wrap-style:square;mso-width-percent:0;mso-height-percent:0;mso-wrap-distance-left:9pt;mso-wrap-distance-top:3.6pt;mso-wrap-distance-right:9pt;mso-wrap-distance-bottom:3.6pt;mso-position-horizontal:center;mso-position-horizontal-relative:margin;mso-position-vertical:absolute;mso-position-vertical-relative:page;mso-width-percent:0;mso-height-percent:0;mso-width-relative:margin;mso-height-relative:margin;v-text-anchor:top" o:gfxdata="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" stroked="f">
+                <v:textbox style="mso-fit-shape-to-text:t">
+                  <w:txbxContent>
+                    <w:p>
+                      <w:pPr>
+                        <w:jc w:val="center"/>
+                        <w:rPr>
+                          <w:sz w:val="20"/>
+                        </w:rPr>
+                      </w:pPr>
+                      <w:r>
+                        <w:rPr>
+                          <w:sz w:val="20"/>
+                        </w:rPr>
+                        <w:t xml:space="preserve">Answers:      </w:t>
+                      </w:r>
+                      <w:r>
+                        <w:rPr>
+                          <w:sz w:val="20"/>
+                        </w:rPr>
+                        <w:t xml:space="preserve">Q1: 6    </w:t>
+                      </w:r>
+                      <w:r>
+                        <w:rPr>
+                          <w:sz w:val="20"/>
+                        </w:rPr>
+                        <w:t>Q2</w:t>
+                      </w:r>
+                      <w:r>
+                        <w:rPr>
+                          <w:sz w:val="20"/>
+                        </w:rPr>
+                        <w:t>:</w:t>
+                      </w:r>
+                      <w:r>
+                        <w:rPr>
+                          <w:sz w:val="20"/>
+                        </w:rPr>
+                        <w:t xml:space="preserve"> 3 </w:t>
+                      </w:r>
+                      <w:r>
+                        <w:rPr>
+                          <w:sz w:val="20"/>
+                        </w:rPr>
+                        <w:t xml:space="preserve">  </w:t>
+                      </w:r>
+                      <w:r>
+                        <w:rPr>
+                          <w:sz w:val="20"/>
+                        </w:rPr>
+                        <w:t xml:space="preserve">  Q3</w:t>
+                      </w:r>
+                      <w:r>
+                        <w:rPr>
+                          <w:sz w:val="20"/>
+                        </w:rPr>
+                        <w:t>:</w:t>
+                      </w:r>
+                      <w:r>
+                        <w:rPr>
+                          <w:sz w:val="20"/>
+                        </w:rPr>
+                        <w:t xml:space="preserve"> </w:t>
+                      </w:r>
+                      <w:r>
+                        <w:rPr>
+                          <w:sz w:val="20"/>
+                        </w:rPr>
+                        <w:t xml:space="preserve">3/6 = </w:t>
+                      </w:r>
+                      <w:r>
+                        <w:rPr>
+                          <w:sz w:val="20"/>
+                        </w:rPr>
+                        <w:t>0.5</w:t>
+                      </w:r>
+                      <w:r>
+                        <w:rPr>
+                          <w:sz w:val="20"/>
+                        </w:rPr>
+                        <w:t xml:space="preserve">  </w:t>
+                      </w:r>
+                      <w:r>
+                        <w:rPr>
+                          <w:sz w:val="20"/>
+                        </w:rPr>
+                        <w:t xml:space="preserve">  </w:t>
+                      </w:r>
+                      <w:r>
+                        <w:rPr>
+                          <w:sz w:val="20"/>
+                        </w:rPr>
+                        <w:t>Q4: 5/6 = 0.8</w:t>
+                      </w:r>
+                      <w:r>
+                        <w:rPr>
+                          <w:sz w:val="20"/>
+                        </w:rPr>
+                        <w:t xml:space="preserve">3    </w:t>
+                      </w:r>
+                      <w:r>
+                        <w:rPr>
+                          <w:sz w:val="20"/>
+                        </w:rPr>
+                        <w:t>Q</w:t>
+                      </w:r>
+                      <w:r>
+                        <w:rPr>
+                          <w:sz w:val="20"/>
+                        </w:rPr>
+                        <w:t>5:</w:t>
+                      </w:r>
+                      <w:r>
+                        <w:rPr>
+                          <w:sz w:val="20"/>
+                        </w:rPr>
+                        <w:t xml:space="preserve"> </w:t>
+                      </w:r>
+                      <w:r>
+                        <w:rPr>
+                          <w:sz w:val="20"/>
+                        </w:rPr>
+                        <w:t xml:space="preserve">4/6 = </w:t>
+                      </w:r>
+                      <w:r>
+                        <w:rPr>
+                          <w:sz w:val="20"/>
+                        </w:rPr>
+                        <w:t>0.</w:t>
+                      </w:r>
+                      <w:r>
+                        <w:rPr>
+                          <w:sz w:val="20"/>
+                        </w:rPr>
+                        <w:t>67     Q6: 36     Q7: 10     Q8: 10/36 = 0.278</w:t>
+                      </w:r>
+                    </w:p>
+                  </w:txbxContent>
+                </v:textbox>
+                <w10:wrap anchorx="margin" anchory="page"/>
+              </v:shape>
+            </w:pict>
+          </mc:Fallback>
+        </mc:AlternateContent>
+      </w:r>
       <w:r>
         <w:t>Tip: Count the number of “right” values and divide by the total number.</w:t>
       </w:r>
@@ -845,16 +1157,7 @@
               <w:rPr>
                 <w:rFonts w:ascii="Cambria Math" w:hAnsi="Cambria Math"/>
               </w:rPr>
-              <m:t>orrect</m:t>
-            </m:r>
-            <m:r>
-              <m:rPr>
-                <m:nor/>
-              </m:rPr>
-              <w:rPr>
-                <w:rFonts w:ascii="Cambria Math" w:hAnsi="Cambria Math"/>
-              </w:rPr>
-              <m:t xml:space="preserve"> </m:t>
+              <m:t xml:space="preserve">orrect </m:t>
             </m:r>
             <m:r>
               <w:rPr>
@@ -901,7 +1204,7 @@
 </file>
 
 <file path=word/endnotes.xml><?xml version="1.0" encoding="utf-8"?>
-<w:endnotes xmlns:wpc="http://schemas.microsoft.com/office/word/2010/wordprocessingCanvas" xmlns:cx="http://schemas.microsoft.com/office/drawing/2014/chartex" xmlns:cx1="http://schemas.microsoft.com/office/drawing/2015/9/8/chartex" xmlns:cx2="http://schemas.microsoft.com/office/drawing/2015/10/21/chartex" xmlns:mc="http://schemas.openxmlformats.org/markup-compatibility/2006" xmlns:o="urn:schemas-microsoft-com:office:office" xmlns:r="http://schemas.openxmlformats.org/officeDocument/2006/relationships" xmlns:m="http://schemas.openxmlformats.org/officeDocument/2006/math" xmlns:v="urn:schemas-microsoft-com:vml" xmlns:wp14="http://schemas.microsoft.com/office/word/2010/wordprocessingDrawing" xmlns:wp="http://schemas.openxmlformats.org/drawingml/2006/wordprocessingDrawing" xmlns:w10="urn:schemas-microsoft-com:office:word" xmlns:w="http://schemas.openxmlformats.org/wordprocessingml/2006/main" xmlns:w14="http://schemas.microsoft.com/office/word/2010/wordml" xmlns:w15="http://schemas.microsoft.com/office/word/2012/wordml" xmlns:w16se="http://schemas.microsoft.com/office/word/2015/wordml/symex" xmlns:wpg="http://schemas.microsoft.com/office/word/2010/wordprocessingGroup" xmlns:wpi="http://schemas.microsoft.com/office/word/2010/wordprocessingInk" xmlns:wne="http://schemas.microsoft.com/office/word/2006/wordml" xmlns:wps="http://schemas.microsoft.com/office/word/2010/wordprocessingShape" mc:Ignorable="w14 w15 w16se wp14">
+<w:endnotes xmlns:wpc="http://schemas.microsoft.com/office/word/2010/wordprocessingCanvas" xmlns:mo="http://schemas.microsoft.com/office/mac/office/2008/main" xmlns:mc="http://schemas.openxmlformats.org/markup-compatibility/2006" xmlns:mv="urn:schemas-microsoft-com:mac:vml" xmlns:o="urn:schemas-microsoft-com:office:office" xmlns:r="http://schemas.openxmlformats.org/officeDocument/2006/relationships" xmlns:m="http://schemas.openxmlformats.org/officeDocument/2006/math" xmlns:v="urn:schemas-microsoft-com:vml" xmlns:wp14="http://schemas.microsoft.com/office/word/2010/wordprocessingDrawing" xmlns:wp="http://schemas.openxmlformats.org/drawingml/2006/wordprocessingDrawing" xmlns:w10="urn:schemas-microsoft-com:office:word" xmlns:w="http://schemas.openxmlformats.org/wordprocessingml/2006/main" xmlns:w14="http://schemas.microsoft.com/office/word/2010/wordml" xmlns:w15="http://schemas.microsoft.com/office/word/2012/wordml" xmlns:wpg="http://schemas.microsoft.com/office/word/2010/wordprocessingGroup" xmlns:wpi="http://schemas.microsoft.com/office/word/2010/wordprocessingInk" xmlns:wne="http://schemas.microsoft.com/office/word/2006/wordml" xmlns:wps="http://schemas.microsoft.com/office/word/2010/wordprocessingShape" mc:Ignorable="w14 w15 wp14">
   <w:endnote w:type="separator" w:id="-1">
     <w:p>
       <w:pPr>
@@ -926,7 +1229,7 @@
 </file>
 
 <file path=word/footer1.xml><?xml version="1.0" encoding="utf-8"?>
-<w:ftr xmlns:wpc="http://schemas.microsoft.com/office/word/2010/wordprocessingCanvas" xmlns:cx="http://schemas.microsoft.com/office/drawing/2014/chartex" xmlns:cx1="http://schemas.microsoft.com/office/drawing/2015/9/8/chartex" xmlns:cx2="http://schemas.microsoft.com/office/drawing/2015/10/21/chartex" xmlns:mc="http://schemas.openxmlformats.org/markup-compatibility/2006" xmlns:o="urn:schemas-microsoft-com:office:office" xmlns:r="http://schemas.openxmlformats.org/officeDocument/2006/relationships" xmlns:m="http://schemas.openxmlformats.org/officeDocument/2006/math" xmlns:v="urn:schemas-microsoft-com:vml" xmlns:wp14="http://schemas.microsoft.com/office/word/2010/wordprocessingDrawing" xmlns:wp="http://schemas.openxmlformats.org/drawingml/2006/wordprocessingDrawing" xmlns:w10="urn:schemas-microsoft-com:office:word" xmlns:w="http://schemas.openxmlformats.org/wordprocessingml/2006/main" xmlns:w14="http://schemas.microsoft.com/office/word/2010/wordml" xmlns:w15="http://schemas.microsoft.com/office/word/2012/wordml" xmlns:w16se="http://schemas.microsoft.com/office/word/2015/wordml/symex" xmlns:wpg="http://schemas.microsoft.com/office/word/2010/wordprocessingGroup" xmlns:wpi="http://schemas.microsoft.com/office/word/2010/wordprocessingInk" xmlns:wne="http://schemas.microsoft.com/office/word/2006/wordml" xmlns:wps="http://schemas.microsoft.com/office/word/2010/wordprocessingShape" mc:Ignorable="w14 w15 w16se wp14">
+<w:ftr xmlns:wpc="http://schemas.microsoft.com/office/word/2010/wordprocessingCanvas" xmlns:mo="http://schemas.microsoft.com/office/mac/office/2008/main" xmlns:mc="http://schemas.openxmlformats.org/markup-compatibility/2006" xmlns:mv="urn:schemas-microsoft-com:mac:vml" xmlns:o="urn:schemas-microsoft-com:office:office" xmlns:r="http://schemas.openxmlformats.org/officeDocument/2006/relationships" xmlns:m="http://schemas.openxmlformats.org/officeDocument/2006/math" xmlns:v="urn:schemas-microsoft-com:vml" xmlns:wp14="http://schemas.microsoft.com/office/word/2010/wordprocessingDrawing" xmlns:wp="http://schemas.openxmlformats.org/drawingml/2006/wordprocessingDrawing" xmlns:w10="urn:schemas-microsoft-com:office:word" xmlns:w="http://schemas.openxmlformats.org/wordprocessingml/2006/main" xmlns:w14="http://schemas.microsoft.com/office/word/2010/wordml" xmlns:w15="http://schemas.microsoft.com/office/word/2012/wordml" xmlns:wpg="http://schemas.microsoft.com/office/word/2010/wordprocessingGroup" xmlns:wpi="http://schemas.microsoft.com/office/word/2010/wordprocessingInk" xmlns:wne="http://schemas.microsoft.com/office/word/2006/wordml" xmlns:wps="http://schemas.microsoft.com/office/word/2010/wordprocessingShape" mc:Ignorable="w14 w15 wp14">
   <w:p>
     <w:pPr>
       <w:pStyle w:val="Footer"/>
@@ -1018,7 +1321,7 @@
 </file>
 
 <file path=word/footer2.xml><?xml version="1.0" encoding="utf-8"?>
-<w:ftr xmlns:wpc="http://schemas.microsoft.com/office/word/2010/wordprocessingCanvas" xmlns:cx="http://schemas.microsoft.com/office/drawing/2014/chartex" xmlns:cx1="http://schemas.microsoft.com/office/drawing/2015/9/8/chartex" xmlns:cx2="http://schemas.microsoft.com/office/drawing/2015/10/21/chartex" xmlns:mc="http://schemas.openxmlformats.org/markup-compatibility/2006" xmlns:o="urn:schemas-microsoft-com:office:office" xmlns:r="http://schemas.openxmlformats.org/officeDocument/2006/relationships" xmlns:m="http://schemas.openxmlformats.org/officeDocument/2006/math" xmlns:v="urn:schemas-microsoft-com:vml" xmlns:wp14="http://schemas.microsoft.com/office/word/2010/wordprocessingDrawing" xmlns:wp="http://schemas.openxmlformats.org/drawingml/2006/wordprocessingDrawing" xmlns:w10="urn:schemas-microsoft-com:office:word" xmlns:w="http://schemas.openxmlformats.org/wordprocessingml/2006/main" xmlns:w14="http://schemas.microsoft.com/office/word/2010/wordml" xmlns:w15="http://schemas.microsoft.com/office/word/2012/wordml" xmlns:w16se="http://schemas.microsoft.com/office/word/2015/wordml/symex" xmlns:wpg="http://schemas.microsoft.com/office/word/2010/wordprocessingGroup" xmlns:wpi="http://schemas.microsoft.com/office/word/2010/wordprocessingInk" xmlns:wne="http://schemas.microsoft.com/office/word/2006/wordml" xmlns:wps="http://schemas.microsoft.com/office/word/2010/wordprocessingShape" mc:Ignorable="w14 w15 w16se wp14">
+<w:ftr xmlns:wpc="http://schemas.microsoft.com/office/word/2010/wordprocessingCanvas" xmlns:mo="http://schemas.microsoft.com/office/mac/office/2008/main" xmlns:mc="http://schemas.openxmlformats.org/markup-compatibility/2006" xmlns:mv="urn:schemas-microsoft-com:mac:vml" xmlns:o="urn:schemas-microsoft-com:office:office" xmlns:r="http://schemas.openxmlformats.org/officeDocument/2006/relationships" xmlns:m="http://schemas.openxmlformats.org/officeDocument/2006/math" xmlns:v="urn:schemas-microsoft-com:vml" xmlns:wp14="http://schemas.microsoft.com/office/word/2010/wordprocessingDrawing" xmlns:wp="http://schemas.openxmlformats.org/drawingml/2006/wordprocessingDrawing" xmlns:w10="urn:schemas-microsoft-com:office:word" xmlns:w="http://schemas.openxmlformats.org/wordprocessingml/2006/main" xmlns:w14="http://schemas.microsoft.com/office/word/2010/wordml" xmlns:w15="http://schemas.microsoft.com/office/word/2012/wordml" xmlns:wpg="http://schemas.microsoft.com/office/word/2010/wordprocessingGroup" xmlns:wpi="http://schemas.microsoft.com/office/word/2010/wordprocessingInk" xmlns:wne="http://schemas.microsoft.com/office/word/2006/wordml" xmlns:wps="http://schemas.microsoft.com/office/word/2010/wordprocessingShape" mc:Ignorable="w14 w15 wp14">
   <w:p>
     <w:pPr>
       <w:pStyle w:val="Footer"/>
@@ -1031,7 +1334,7 @@
         <w:noProof/>
       </w:rPr>
       <w:drawing>
-        <wp:anchor distT="0" distB="0" distL="114300" distR="114300" simplePos="0" relativeHeight="251661312" behindDoc="0" locked="0" layoutInCell="1" allowOverlap="1" wp14:anchorId="0046C834" wp14:editId="367B1F40">
+        <wp:anchor distT="0" distB="0" distL="114300" distR="114300" simplePos="0" relativeHeight="251661312" behindDoc="0" locked="0" layoutInCell="1" allowOverlap="1" wp14:anchorId="23AB00D7" wp14:editId="724C06A1">
           <wp:simplePos x="0" y="0"/>
           <wp:positionH relativeFrom="column">
             <wp:posOffset>5684520</wp:posOffset>
@@ -1171,7 +1474,7 @@
 </file>
 
 <file path=word/footnotes.xml><?xml version="1.0" encoding="utf-8"?>
-<w:footnotes xmlns:wpc="http://schemas.microsoft.com/office/word/2010/wordprocessingCanvas" xmlns:cx="http://schemas.microsoft.com/office/drawing/2014/chartex" xmlns:cx1="http://schemas.microsoft.com/office/drawing/2015/9/8/chartex" xmlns:cx2="http://schemas.microsoft.com/office/drawing/2015/10/21/chartex" xmlns:mc="http://schemas.openxmlformats.org/markup-compatibility/2006" xmlns:o="urn:schemas-microsoft-com:office:office" xmlns:r="http://schemas.openxmlformats.org/officeDocument/2006/relationships" xmlns:m="http://schemas.openxmlformats.org/officeDocument/2006/math" xmlns:v="urn:schemas-microsoft-com:vml" xmlns:wp14="http://schemas.microsoft.com/office/word/2010/wordprocessingDrawing" xmlns:wp="http://schemas.openxmlformats.org/drawingml/2006/wordprocessingDrawing" xmlns:w10="urn:schemas-microsoft-com:office:word" xmlns:w="http://schemas.openxmlformats.org/wordprocessingml/2006/main" xmlns:w14="http://schemas.microsoft.com/office/word/2010/wordml" xmlns:w15="http://schemas.microsoft.com/office/word/2012/wordml" xmlns:w16se="http://schemas.microsoft.com/office/word/2015/wordml/symex" xmlns:wpg="http://schemas.microsoft.com/office/word/2010/wordprocessingGroup" xmlns:wpi="http://schemas.microsoft.com/office/word/2010/wordprocessingInk" xmlns:wne="http://schemas.microsoft.com/office/word/2006/wordml" xmlns:wps="http://schemas.microsoft.com/office/word/2010/wordprocessingShape" mc:Ignorable="w14 w15 w16se wp14">
+<w:footnotes xmlns:wpc="http://schemas.microsoft.com/office/word/2010/wordprocessingCanvas" xmlns:mo="http://schemas.microsoft.com/office/mac/office/2008/main" xmlns:mc="http://schemas.openxmlformats.org/markup-compatibility/2006" xmlns:mv="urn:schemas-microsoft-com:mac:vml" xmlns:o="urn:schemas-microsoft-com:office:office" xmlns:r="http://schemas.openxmlformats.org/officeDocument/2006/relationships" xmlns:m="http://schemas.openxmlformats.org/officeDocument/2006/math" xmlns:v="urn:schemas-microsoft-com:vml" xmlns:wp14="http://schemas.microsoft.com/office/word/2010/wordprocessingDrawing" xmlns:wp="http://schemas.openxmlformats.org/drawingml/2006/wordprocessingDrawing" xmlns:w10="urn:schemas-microsoft-com:office:word" xmlns:w="http://schemas.openxmlformats.org/wordprocessingml/2006/main" xmlns:w14="http://schemas.microsoft.com/office/word/2010/wordml" xmlns:w15="http://schemas.microsoft.com/office/word/2012/wordml" xmlns:wpg="http://schemas.microsoft.com/office/word/2010/wordprocessingGroup" xmlns:wpi="http://schemas.microsoft.com/office/word/2010/wordprocessingInk" xmlns:wne="http://schemas.microsoft.com/office/word/2006/wordml" xmlns:wps="http://schemas.microsoft.com/office/word/2010/wordprocessingShape" mc:Ignorable="w14 w15 wp14">
   <w:footnote w:type="separator" w:id="-1">
     <w:p>
       <w:pPr>
@@ -1196,7 +1499,7 @@
 </file>
 
 <file path=word/styles.xml><?xml version="1.0" encoding="utf-8"?>
-<w:styles xmlns:mc="http://schemas.openxmlformats.org/markup-compatibility/2006" xmlns:r="http://schemas.openxmlformats.org/officeDocument/2006/relationships" xmlns:w="http://schemas.openxmlformats.org/wordprocessingml/2006/main" xmlns:w14="http://schemas.microsoft.com/office/word/2010/wordml" xmlns:w15="http://schemas.microsoft.com/office/word/2012/wordml" xmlns:w16se="http://schemas.microsoft.com/office/word/2015/wordml/symex" mc:Ignorable="w14 w15 w16se">
+<w:styles xmlns:mc="http://schemas.openxmlformats.org/markup-compatibility/2006" xmlns:r="http://schemas.openxmlformats.org/officeDocument/2006/relationships" xmlns:w="http://schemas.openxmlformats.org/wordprocessingml/2006/main" xmlns:w14="http://schemas.microsoft.com/office/word/2010/wordml" xmlns:w15="http://schemas.microsoft.com/office/word/2012/wordml" mc:Ignorable="w14 w15">
   <w:docDefaults>
     <w:rPrDefault>
       <w:rPr>
@@ -1212,7 +1515,7 @@
       </w:pPr>
     </w:pPrDefault>
   </w:docDefaults>
-  <w:latentStyles w:defLockedState="0" w:defUIPriority="99" w:defSemiHidden="0" w:defUnhideWhenUsed="0" w:defQFormat="0" w:count="372">
+  <w:latentStyles w:defLockedState="0" w:defUIPriority="99" w:defSemiHidden="0" w:defUnhideWhenUsed="0" w:defQFormat="0" w:count="380">
     <w:lsdException w:name="Normal" w:uiPriority="0" w:qFormat="1"/>
     <w:lsdException w:name="heading 1" w:uiPriority="9" w:qFormat="1"/>
     <w:lsdException w:name="heading 2" w:semiHidden="1" w:uiPriority="9" w:unhideWhenUsed="1" w:qFormat="1"/>
@@ -1318,6 +1621,7 @@
     <w:lsdException w:name="HTML Sample" w:semiHidden="1" w:unhideWhenUsed="1"/>
     <w:lsdException w:name="HTML Typewriter" w:semiHidden="1" w:unhideWhenUsed="1"/>
     <w:lsdException w:name="HTML Variable" w:semiHidden="1" w:unhideWhenUsed="1"/>
+    <w:lsdException w:name="Normal Table" w:semiHidden="1" w:unhideWhenUsed="1"/>
     <w:lsdException w:name="annotation subject" w:semiHidden="1" w:unhideWhenUsed="1"/>
     <w:lsdException w:name="No List" w:semiHidden="1" w:unhideWhenUsed="1"/>
     <w:lsdException w:name="Outline List 1" w:semiHidden="1" w:unhideWhenUsed="1"/>
@@ -1364,8 +1668,10 @@
     <w:lsdException w:name="Table Subtle 2" w:semiHidden="1" w:unhideWhenUsed="1"/>
     <w:lsdException w:name="Table Web 1" w:semiHidden="1" w:unhideWhenUsed="1"/>
     <w:lsdException w:name="Table Web 2" w:semiHidden="1" w:unhideWhenUsed="1"/>
+    <w:lsdException w:name="Table Web 3" w:semiHidden="1" w:unhideWhenUsed="1"/>
     <w:lsdException w:name="Balloon Text" w:semiHidden="1" w:unhideWhenUsed="1"/>
     <w:lsdException w:name="Table Grid" w:uiPriority="39"/>
+    <w:lsdException w:name="Table Theme" w:semiHidden="1" w:unhideWhenUsed="1"/>
     <w:lsdException w:name="Placeholder Text" w:semiHidden="1"/>
     <w:lsdException w:name="No Spacing" w:uiPriority="1" w:qFormat="1"/>
     <w:lsdException w:name="Light Shading" w:uiPriority="60"/>
@@ -1581,7 +1887,6 @@
     <w:lsdException w:name="List Table 5 Dark Accent 6" w:uiPriority="50"/>
     <w:lsdException w:name="List Table 6 Colorful Accent 6" w:uiPriority="51"/>
     <w:lsdException w:name="List Table 7 Colorful Accent 6" w:uiPriority="52"/>
-    <w:lsdException w:name="Mention" w:semiHidden="1" w:unhideWhenUsed="1"/>
   </w:latentStyles>
   <w:style w:type="paragraph" w:default="1" w:styleId="Normal">
     <w:name w:val="Normal"/>
@@ -1692,6 +1997,7 @@
       <w:spacing w:after="0" w:line="240" w:lineRule="auto"/>
     </w:pPr>
     <w:tblPr>
+      <w:tblInd w:w="0" w:type="dxa"/>
       <w:tblBorders>
         <w:top w:val="single" w:sz="4" w:space="0" w:color="auto"/>
         <w:left w:val="single" w:sz="4" w:space="0" w:color="auto"/>
@@ -1700,6 +2006,12 @@
         <w:insideH w:val="single" w:sz="4" w:space="0" w:color="auto"/>
         <w:insideV w:val="single" w:sz="4" w:space="0" w:color="auto"/>
       </w:tblBorders>
+      <w:tblCellMar>
+        <w:top w:w="0" w:type="dxa"/>
+        <w:left w:w="108" w:type="dxa"/>
+        <w:bottom w:w="0" w:type="dxa"/>
+        <w:right w:w="108" w:type="dxa"/>
+      </w:tblCellMar>
     </w:tblPr>
   </w:style>
   <w:style w:type="character" w:styleId="PlaceholderText">
@@ -2036,7 +2348,7 @@
 </file>
 
 <file path=customXml/itemProps1.xml><?xml version="1.0" encoding="utf-8"?>
-<ds:datastoreItem xmlns:ds="http://schemas.openxmlformats.org/officeDocument/2006/customXml" ds:itemID="{96DBF7E2-78BF-420B-9CBE-BB8EDFF7178A}">
+<ds:datastoreItem xmlns:ds="http://schemas.openxmlformats.org/officeDocument/2006/customXml" ds:itemID="{B92EF2B1-8CE3-2749-AC77-6E5B4CD2E4C3}">
   <ds:schemaRefs>
     <ds:schemaRef ds:uri="http://schemas.openxmlformats.org/officeDocument/2006/bibliography"/>
   </ds:schemaRefs>

</xml_diff>